<commit_message>
Added test labels and updated the report
</commit_message>
<xml_diff>
--- a/report/Font Classification Project.docx
+++ b/report/Font Classification Project.docx
@@ -18,15 +18,7 @@
           <w:sz w:val="48"/>
           <w:szCs w:val="48"/>
         </w:rPr>
-        <w:t>Font Classification</w:t>
-      </w:r>
-      <w:r>
-        <w:rPr>
-          <w:rFonts w:cstheme="minorHAnsi"/>
-          <w:sz w:val="48"/>
-          <w:szCs w:val="48"/>
-        </w:rPr>
-        <w:t xml:space="preserve"> Project – Computer Vision</w:t>
+        <w:t>Font Classification Project – Computer Vision</w:t>
       </w:r>
     </w:p>
     <w:p>
@@ -113,8 +105,18 @@
           <w:sz w:val="28"/>
           <w:szCs w:val="28"/>
         </w:rPr>
-        <w:t>My working process</w:t>
-      </w:r>
+        <w:t xml:space="preserve">My working </w:t>
+      </w:r>
+      <w:proofErr w:type="gramStart"/>
+      <w:r>
+        <w:rPr>
+          <w:rFonts w:cstheme="minorHAnsi"/>
+          <w:sz w:val="28"/>
+          <w:szCs w:val="28"/>
+        </w:rPr>
+        <w:t>process</w:t>
+      </w:r>
+      <w:proofErr w:type="gramEnd"/>
     </w:p>
     <w:p>
       <w:pPr>
@@ -344,6 +346,29 @@
           <w:szCs w:val="28"/>
         </w:rPr>
         <w:t>How to run the code</w:t>
+      </w:r>
+    </w:p>
+    <w:p>
+      <w:pPr>
+        <w:pStyle w:val="a3"/>
+        <w:numPr>
+          <w:ilvl w:val="0"/>
+          <w:numId w:val="1"/>
+        </w:numPr>
+        <w:bidi w:val="0"/>
+        <w:rPr>
+          <w:rFonts w:cstheme="minorHAnsi"/>
+          <w:sz w:val="28"/>
+          <w:szCs w:val="28"/>
+        </w:rPr>
+      </w:pPr>
+      <w:r>
+        <w:rPr>
+          <w:rFonts w:cstheme="minorHAnsi"/>
+          <w:sz w:val="28"/>
+          <w:szCs w:val="28"/>
+        </w:rPr>
+        <w:t>View my model's performance</w:t>
       </w:r>
     </w:p>
     <w:p>
@@ -722,6 +747,7 @@
           <w:szCs w:val="28"/>
         </w:rPr>
       </w:pPr>
+      <w:proofErr w:type="spellStart"/>
       <w:r>
         <w:rPr>
           <w:rFonts w:ascii="Sansation" w:hAnsi="Sansation" w:cstheme="minorHAnsi"/>
@@ -730,6 +756,7 @@
         </w:rPr>
         <w:t>Sansation</w:t>
       </w:r>
+      <w:proofErr w:type="spellEnd"/>
     </w:p>
     <w:p>
       <w:pPr>
@@ -768,13 +795,23 @@
           <w:szCs w:val="28"/>
         </w:rPr>
       </w:pPr>
+      <w:proofErr w:type="spellStart"/>
       <w:r>
         <w:rPr>
           <w:rFonts w:ascii="Titillium Web" w:hAnsi="Titillium Web" w:cstheme="minorHAnsi"/>
           <w:sz w:val="28"/>
           <w:szCs w:val="28"/>
         </w:rPr>
-        <w:t>Titillium Web</w:t>
+        <w:t>Titillium</w:t>
+      </w:r>
+      <w:proofErr w:type="spellEnd"/>
+      <w:r>
+        <w:rPr>
+          <w:rFonts w:ascii="Titillium Web" w:hAnsi="Titillium Web" w:cstheme="minorHAnsi"/>
+          <w:sz w:val="28"/>
+          <w:szCs w:val="28"/>
+        </w:rPr>
+        <w:t xml:space="preserve"> Web</w:t>
       </w:r>
     </w:p>
     <w:p>
@@ -808,6 +845,7 @@
       <w:r>
         <w:rPr>
           <w:rFonts w:cstheme="minorHAnsi"/>
+          <w:noProof/>
           <w:sz w:val="28"/>
           <w:szCs w:val="28"/>
         </w:rPr>
@@ -883,6 +921,7 @@
       <w:r>
         <w:rPr>
           <w:rFonts w:cstheme="minorHAnsi"/>
+          <w:noProof/>
           <w:sz w:val="28"/>
           <w:szCs w:val="28"/>
         </w:rPr>
@@ -1046,21 +1085,24 @@
           <w:szCs w:val="36"/>
         </w:rPr>
         <w:lastRenderedPageBreak/>
-        <w:t>My working process</w:t>
-      </w:r>
-    </w:p>
-    <w:p>
-      <w:pPr>
-        <w:bidi w:val="0"/>
+        <w:t xml:space="preserve">My working </w:t>
+      </w:r>
+      <w:proofErr w:type="gramStart"/>
+      <w:r>
         <w:rPr>
           <w:rFonts w:cstheme="minorHAnsi"/>
           <w:b/>
           <w:bCs/>
-          <w:sz w:val="28"/>
-          <w:szCs w:val="28"/>
-        </w:rPr>
-      </w:pPr>
-      <w:r>
+          <w:sz w:val="36"/>
+          <w:szCs w:val="36"/>
+        </w:rPr>
+        <w:t>process</w:t>
+      </w:r>
+      <w:proofErr w:type="gramEnd"/>
+    </w:p>
+    <w:p>
+      <w:pPr>
+        <w:bidi w:val="0"/>
         <w:rPr>
           <w:rFonts w:cstheme="minorHAnsi"/>
           <w:b/>
@@ -1068,6 +1110,15 @@
           <w:sz w:val="28"/>
           <w:szCs w:val="28"/>
         </w:rPr>
+      </w:pPr>
+      <w:r>
+        <w:rPr>
+          <w:rFonts w:cstheme="minorHAnsi"/>
+          <w:b/>
+          <w:bCs/>
+          <w:sz w:val="28"/>
+          <w:szCs w:val="28"/>
+        </w:rPr>
         <w:t>Research on pre-processing</w:t>
       </w:r>
     </w:p>
@@ -1086,23 +1137,7 @@
           <w:sz w:val="28"/>
           <w:szCs w:val="28"/>
         </w:rPr>
-        <w:t xml:space="preserve">The first thing I did when I started the project was looking at the dataset and at the different images. I created a python notebook that views the images and the characters. I took each </w:t>
-      </w:r>
-      <w:r>
-        <w:rPr>
-          <w:rFonts w:cstheme="minorHAnsi"/>
-          <w:sz w:val="28"/>
-          <w:szCs w:val="28"/>
-        </w:rPr>
-        <w:t>character</w:t>
-      </w:r>
-      <w:r>
-        <w:rPr>
-          <w:rFonts w:cstheme="minorHAnsi"/>
-          <w:sz w:val="28"/>
-          <w:szCs w:val="28"/>
-        </w:rPr>
-        <w:t xml:space="preserve"> and created its own 100x200 image using a projective transformation (an homography).</w:t>
+        <w:t>The first thing I did when I started the project was looking at the dataset and at the different images. I created a python notebook that views the images and the characters. I took each character and created its own 100x200 image using a projective transformation (an homography).</w:t>
       </w:r>
     </w:p>
     <w:p>
@@ -1202,23 +1237,7 @@
           <w:sz w:val="28"/>
           <w:szCs w:val="28"/>
         </w:rPr>
-        <w:t xml:space="preserve">Transforming each character to its own image using a homography (a </w:t>
-      </w:r>
-      <w:r>
-        <w:rPr>
-          <w:rFonts w:cstheme="minorHAnsi"/>
-          <w:sz w:val="28"/>
-          <w:szCs w:val="28"/>
-        </w:rPr>
-        <w:t>projective transformation</w:t>
-      </w:r>
-      <w:r>
-        <w:rPr>
-          <w:rFonts w:cstheme="minorHAnsi"/>
-          <w:sz w:val="28"/>
-          <w:szCs w:val="28"/>
-        </w:rPr>
-        <w:t>)</w:t>
+        <w:t>Transforming each character to its own image using a homography (a projective transformation)</w:t>
       </w:r>
     </w:p>
     <w:p>
@@ -1458,15 +1477,7 @@
           <w:sz w:val="28"/>
           <w:szCs w:val="28"/>
         </w:rPr>
-        <w:t xml:space="preserve"> </w:t>
-      </w:r>
-      <w:r>
-        <w:rPr>
-          <w:rFonts w:cstheme="minorHAnsi"/>
-          <w:sz w:val="28"/>
-          <w:szCs w:val="28"/>
-        </w:rPr>
-        <w:t>normalization</w:t>
+        <w:t xml:space="preserve"> normalization</w:t>
       </w:r>
     </w:p>
     <w:p>
@@ -1585,23 +1596,7 @@
           <w:sz w:val="28"/>
           <w:szCs w:val="28"/>
         </w:rPr>
-        <w:t>Transforming each character to its own</w:t>
-      </w:r>
-      <w:r>
-        <w:rPr>
-          <w:rFonts w:cstheme="minorHAnsi"/>
-          <w:sz w:val="28"/>
-          <w:szCs w:val="28"/>
-        </w:rPr>
-        <w:t xml:space="preserve"> 100x100</w:t>
-      </w:r>
-      <w:r>
-        <w:rPr>
-          <w:rFonts w:cstheme="minorHAnsi"/>
-          <w:sz w:val="28"/>
-          <w:szCs w:val="28"/>
-        </w:rPr>
-        <w:t xml:space="preserve"> image using a homography (a projective transformation)</w:t>
+        <w:t>Transforming each character to its own 100x100 image using a homography (a projective transformation)</w:t>
       </w:r>
     </w:p>
     <w:p>
@@ -1624,23 +1619,7 @@
           <w:sz w:val="28"/>
           <w:szCs w:val="28"/>
         </w:rPr>
-        <w:t>Applying a s</w:t>
-      </w:r>
-      <w:r>
-        <w:rPr>
-          <w:rFonts w:cstheme="minorHAnsi"/>
-          <w:sz w:val="28"/>
-          <w:szCs w:val="28"/>
-        </w:rPr>
-        <w:t>harpening filter</w:t>
-      </w:r>
-      <w:r>
-        <w:rPr>
-          <w:rFonts w:cstheme="minorHAnsi"/>
-          <w:sz w:val="28"/>
-          <w:szCs w:val="28"/>
-        </w:rPr>
-        <w:t xml:space="preserve"> to each character</w:t>
+        <w:t>Applying a sharpening filter to each character</w:t>
       </w:r>
     </w:p>
     <w:p>
@@ -1679,15 +1658,7 @@
           <w:sz w:val="28"/>
           <w:szCs w:val="28"/>
         </w:rPr>
-        <w:t xml:space="preserve"> normalization</w:t>
-      </w:r>
-      <w:r>
-        <w:rPr>
-          <w:rFonts w:cstheme="minorHAnsi"/>
-          <w:sz w:val="28"/>
-          <w:szCs w:val="28"/>
-        </w:rPr>
-        <w:t xml:space="preserve"> (the mean and std were calculated from the characters in the train dataset after all the previous transformations, and are saved in the 'data' folder as </w:t>
+        <w:t xml:space="preserve"> normalization (the mean and std were calculated from the characters in the train dataset after all the previous transformations, and are saved in the 'data' folder as </w:t>
       </w:r>
       <w:r>
         <w:rPr>
@@ -1996,7 +1967,25 @@
           <w:sz w:val="28"/>
           <w:szCs w:val="28"/>
         </w:rPr>
-        <w:t xml:space="preserve">In this project I decided to use PyTorch. I decided to use it because I'm already familiar with it and its different functionalities. </w:t>
+        <w:t xml:space="preserve">In this project I decided to use </w:t>
+      </w:r>
+      <w:proofErr w:type="spellStart"/>
+      <w:r>
+        <w:rPr>
+          <w:rFonts w:cstheme="minorHAnsi"/>
+          <w:sz w:val="28"/>
+          <w:szCs w:val="28"/>
+        </w:rPr>
+        <w:t>PyTorch</w:t>
+      </w:r>
+      <w:proofErr w:type="spellEnd"/>
+      <w:r>
+        <w:rPr>
+          <w:rFonts w:cstheme="minorHAnsi"/>
+          <w:sz w:val="28"/>
+          <w:szCs w:val="28"/>
+        </w:rPr>
+        <w:t xml:space="preserve">. I decided to use it because I'm already familiar with it and its different functionalities. </w:t>
       </w:r>
     </w:p>
     <w:p>
@@ -2016,6 +2005,7 @@
         </w:rPr>
         <w:t xml:space="preserve">In </w:t>
       </w:r>
+      <w:proofErr w:type="spellStart"/>
       <w:r>
         <w:rPr>
           <w:rFonts w:cstheme="minorHAnsi"/>
@@ -2024,29 +2014,14 @@
         </w:rPr>
         <w:t>PyTorch</w:t>
       </w:r>
-      <w:r>
-        <w:rPr>
-          <w:rFonts w:cstheme="minorHAnsi"/>
-          <w:sz w:val="28"/>
-          <w:szCs w:val="28"/>
-        </w:rPr>
-        <w:t xml:space="preserve">, in order to train your model, you'll have to use a data loader. The data loader requires an object of a Dataset </w:t>
-      </w:r>
-      <w:r>
-        <w:rPr>
-          <w:rFonts w:cstheme="minorHAnsi"/>
-          <w:sz w:val="28"/>
-          <w:szCs w:val="28"/>
-        </w:rPr>
-        <w:t>type</w:t>
-      </w:r>
-      <w:r>
-        <w:rPr>
-          <w:rFonts w:cstheme="minorHAnsi"/>
-          <w:sz w:val="28"/>
-          <w:szCs w:val="28"/>
-        </w:rPr>
-        <w:t>.</w:t>
+      <w:proofErr w:type="spellEnd"/>
+      <w:r>
+        <w:rPr>
+          <w:rFonts w:cstheme="minorHAnsi"/>
+          <w:sz w:val="28"/>
+          <w:szCs w:val="28"/>
+        </w:rPr>
+        <w:t>, in order to train your model, you'll have to use a data loader. The data loader requires an object of a Dataset type.</w:t>
       </w:r>
       <w:r>
         <w:rPr>
@@ -2076,6 +2051,7 @@
         <w:t xml:space="preserve">In the beginning I thought that loading all the characters to the memory will be very heavy and won't be efficient, so I implemented a dataset that loads the characters only when the character is accesses. This is the </w:t>
       </w:r>
       <w:hyperlink r:id="rId10" w:anchor="L9" w:history="1">
+        <w:proofErr w:type="spellStart"/>
         <w:r>
           <w:rPr>
             <w:rStyle w:val="Hyperlink"/>
@@ -2085,6 +2061,7 @@
           </w:rPr>
           <w:t>SynthTextCharactersDataset</w:t>
         </w:r>
+        <w:proofErr w:type="spellEnd"/>
       </w:hyperlink>
       <w:r>
         <w:rPr>
@@ -2131,6 +2108,7 @@
         <w:t xml:space="preserve">Because of the reason I mentioned, I decided to implement another dataset that loads all the characters and performs the transformations once in the constructor. This is the </w:t>
       </w:r>
       <w:hyperlink r:id="rId11" w:anchor="L184" w:history="1">
+        <w:proofErr w:type="spellStart"/>
         <w:r>
           <w:rPr>
             <w:rStyle w:val="Hyperlink"/>
@@ -2140,6 +2118,7 @@
           </w:rPr>
           <w:t>SynthTextCharactersDatasetRAM</w:t>
         </w:r>
+        <w:proofErr w:type="spellEnd"/>
       </w:hyperlink>
       <w:r>
         <w:rPr>
@@ -2186,6 +2165,7 @@
         <w:t xml:space="preserve">There is another dataset that I implemented which the reason that it is needed will be explained later. This is the </w:t>
       </w:r>
       <w:hyperlink r:id="rId12" w:anchor="L339" w:history="1">
+        <w:proofErr w:type="spellStart"/>
         <w:r>
           <w:rPr>
             <w:rStyle w:val="Hyperlink"/>
@@ -2195,6 +2175,7 @@
           </w:rPr>
           <w:t>SynthTextCharactersDatasetTest</w:t>
         </w:r>
+        <w:proofErr w:type="spellEnd"/>
       </w:hyperlink>
       <w:r>
         <w:rPr>
@@ -2482,23 +2463,61 @@
           <w:sz w:val="28"/>
           <w:szCs w:val="28"/>
         </w:rPr>
-        <w:t xml:space="preserve">When designing the model, I researched multiple architectures of image classifiers, and specifically of text and font classifiers. The main models I found are ResNet models (specifically </w:t>
-      </w:r>
-      <w:r>
-        <w:rPr>
-          <w:rFonts w:cstheme="minorHAnsi"/>
-          <w:sz w:val="28"/>
-          <w:szCs w:val="28"/>
-        </w:rPr>
-        <w:t>ResNet 32</w:t>
-      </w:r>
-      <w:r>
-        <w:rPr>
-          <w:rFonts w:cstheme="minorHAnsi"/>
-          <w:sz w:val="28"/>
-          <w:szCs w:val="28"/>
-        </w:rPr>
-        <w:t>), vgg models, and some transfer learning models I found.</w:t>
+        <w:t xml:space="preserve">When designing the model, I researched multiple architectures of image classifiers, and specifically of text and font classifiers. The main models I found are </w:t>
+      </w:r>
+      <w:proofErr w:type="spellStart"/>
+      <w:r>
+        <w:rPr>
+          <w:rFonts w:cstheme="minorHAnsi"/>
+          <w:sz w:val="28"/>
+          <w:szCs w:val="28"/>
+        </w:rPr>
+        <w:t>ResNet</w:t>
+      </w:r>
+      <w:proofErr w:type="spellEnd"/>
+      <w:r>
+        <w:rPr>
+          <w:rFonts w:cstheme="minorHAnsi"/>
+          <w:sz w:val="28"/>
+          <w:szCs w:val="28"/>
+        </w:rPr>
+        <w:t xml:space="preserve"> models (specifically </w:t>
+      </w:r>
+      <w:proofErr w:type="spellStart"/>
+      <w:r>
+        <w:rPr>
+          <w:rFonts w:cstheme="minorHAnsi"/>
+          <w:sz w:val="28"/>
+          <w:szCs w:val="28"/>
+        </w:rPr>
+        <w:t>ResNet</w:t>
+      </w:r>
+      <w:proofErr w:type="spellEnd"/>
+      <w:r>
+        <w:rPr>
+          <w:rFonts w:cstheme="minorHAnsi"/>
+          <w:sz w:val="28"/>
+          <w:szCs w:val="28"/>
+        </w:rPr>
+        <w:t xml:space="preserve"> 32), </w:t>
+      </w:r>
+      <w:proofErr w:type="spellStart"/>
+      <w:r>
+        <w:rPr>
+          <w:rFonts w:cstheme="minorHAnsi"/>
+          <w:sz w:val="28"/>
+          <w:szCs w:val="28"/>
+        </w:rPr>
+        <w:t>vgg</w:t>
+      </w:r>
+      <w:proofErr w:type="spellEnd"/>
+      <w:r>
+        <w:rPr>
+          <w:rFonts w:cstheme="minorHAnsi"/>
+          <w:sz w:val="28"/>
+          <w:szCs w:val="28"/>
+        </w:rPr>
+        <w:t xml:space="preserve"> models, and some transfer learning models I found.</w:t>
       </w:r>
       <w:r>
         <w:rPr>
@@ -2514,25 +2533,61 @@
           <w:sz w:val="28"/>
           <w:szCs w:val="28"/>
         </w:rPr>
-        <w:t>and the ResNet 32 models.</w:t>
-      </w:r>
-    </w:p>
-    <w:p>
-      <w:pPr>
-        <w:bidi w:val="0"/>
-        <w:rPr>
-          <w:rFonts w:cstheme="minorHAnsi"/>
-          <w:sz w:val="28"/>
-          <w:szCs w:val="28"/>
-        </w:rPr>
-      </w:pPr>
-      <w:r>
-        <w:rPr>
-          <w:rFonts w:cstheme="minorHAnsi"/>
-          <w:sz w:val="28"/>
-          <w:szCs w:val="28"/>
-        </w:rPr>
-        <w:t>I implemented both of these models as PyTorch requires the models to be implemented.</w:t>
+        <w:t xml:space="preserve">and the </w:t>
+      </w:r>
+      <w:proofErr w:type="spellStart"/>
+      <w:r>
+        <w:rPr>
+          <w:rFonts w:cstheme="minorHAnsi"/>
+          <w:sz w:val="28"/>
+          <w:szCs w:val="28"/>
+        </w:rPr>
+        <w:t>ResNet</w:t>
+      </w:r>
+      <w:proofErr w:type="spellEnd"/>
+      <w:r>
+        <w:rPr>
+          <w:rFonts w:cstheme="minorHAnsi"/>
+          <w:sz w:val="28"/>
+          <w:szCs w:val="28"/>
+        </w:rPr>
+        <w:t xml:space="preserve"> 32 models.</w:t>
+      </w:r>
+    </w:p>
+    <w:p>
+      <w:pPr>
+        <w:bidi w:val="0"/>
+        <w:rPr>
+          <w:rFonts w:cstheme="minorHAnsi"/>
+          <w:sz w:val="28"/>
+          <w:szCs w:val="28"/>
+        </w:rPr>
+      </w:pPr>
+      <w:r>
+        <w:rPr>
+          <w:rFonts w:cstheme="minorHAnsi"/>
+          <w:sz w:val="28"/>
+          <w:szCs w:val="28"/>
+        </w:rPr>
+        <w:t xml:space="preserve">I implemented both of these models as </w:t>
+      </w:r>
+      <w:proofErr w:type="spellStart"/>
+      <w:r>
+        <w:rPr>
+          <w:rFonts w:cstheme="minorHAnsi"/>
+          <w:sz w:val="28"/>
+          <w:szCs w:val="28"/>
+        </w:rPr>
+        <w:t>PyTorch</w:t>
+      </w:r>
+      <w:proofErr w:type="spellEnd"/>
+      <w:r>
+        <w:rPr>
+          <w:rFonts w:cstheme="minorHAnsi"/>
+          <w:sz w:val="28"/>
+          <w:szCs w:val="28"/>
+        </w:rPr>
+        <w:t xml:space="preserve"> requires the models to be implemented.</w:t>
       </w:r>
       <w:r>
         <w:rPr>
@@ -2958,23 +3013,7 @@
           <w:szCs w:val="28"/>
         </w:rPr>
         <w:lastRenderedPageBreak/>
-        <w:t xml:space="preserve">set was lower than the </w:t>
-      </w:r>
-      <w:r>
-        <w:rPr>
-          <w:rFonts w:cstheme="minorHAnsi"/>
-          <w:sz w:val="28"/>
-          <w:szCs w:val="28"/>
-        </w:rPr>
-        <w:t xml:space="preserve">accuracy </w:t>
-      </w:r>
-      <w:r>
-        <w:rPr>
-          <w:rFonts w:cstheme="minorHAnsi"/>
-          <w:sz w:val="28"/>
-          <w:szCs w:val="28"/>
-        </w:rPr>
-        <w:t>on the train set. In addition, it can be seen in the average loss per epoch graph, where we can see the train loss keep lowering and the validation loss start rising in some point.</w:t>
+        <w:t>set was lower than the accuracy on the train set. In addition, it can be seen in the average loss per epoch graph, where we can see the train loss keep lowering and the validation loss start rising in some point.</w:t>
       </w:r>
     </w:p>
     <w:p>
@@ -3015,15 +3054,7 @@
           <w:sz w:val="28"/>
           <w:szCs w:val="28"/>
         </w:rPr>
-        <w:t>Dropout</w:t>
-      </w:r>
-      <w:r>
-        <w:rPr>
-          <w:rFonts w:cstheme="minorHAnsi"/>
-          <w:sz w:val="28"/>
-          <w:szCs w:val="28"/>
-        </w:rPr>
-        <w:t xml:space="preserve"> layers</w:t>
+        <w:t>Dropout layers</w:t>
       </w:r>
       <w:r>
         <w:rPr>
@@ -3054,15 +3085,7 @@
           <w:sz w:val="28"/>
           <w:szCs w:val="28"/>
         </w:rPr>
-        <w:t>Batch norm</w:t>
-      </w:r>
-      <w:r>
-        <w:rPr>
-          <w:rFonts w:cstheme="minorHAnsi"/>
-          <w:sz w:val="28"/>
-          <w:szCs w:val="28"/>
-        </w:rPr>
-        <w:t>alization</w:t>
+        <w:t>Batch normalization</w:t>
       </w:r>
       <w:r>
         <w:rPr>
@@ -3124,23 +3147,7 @@
           <w:sz w:val="28"/>
           <w:szCs w:val="28"/>
         </w:rPr>
-        <w:t>Data a</w:t>
-      </w:r>
-      <w:r>
-        <w:rPr>
-          <w:rFonts w:cstheme="minorHAnsi"/>
-          <w:sz w:val="28"/>
-          <w:szCs w:val="28"/>
-        </w:rPr>
-        <w:t>ugmentation</w:t>
-      </w:r>
-      <w:r>
-        <w:rPr>
-          <w:rFonts w:cstheme="minorHAnsi"/>
-          <w:sz w:val="28"/>
-          <w:szCs w:val="28"/>
-        </w:rPr>
-        <w:t xml:space="preserve"> – I already mentioned this method, but it also helped deal with overfitting as it created more data to train on.</w:t>
+        <w:t>Data augmentation – I already mentioned this method, but it also helped deal with overfitting as it created more data to train on.</w:t>
       </w:r>
     </w:p>
     <w:p>
@@ -3282,6 +3289,7 @@
         <w:t xml:space="preserve">I first started by looking at the </w:t>
       </w:r>
       <w:hyperlink r:id="rId15" w:history="1">
+        <w:proofErr w:type="spellStart"/>
         <w:r>
           <w:rPr>
             <w:rStyle w:val="Hyperlink"/>
@@ -3289,7 +3297,17 @@
             <w:sz w:val="28"/>
             <w:szCs w:val="28"/>
           </w:rPr>
-          <w:t>SynthText repo</w:t>
+          <w:t>SynthText</w:t>
+        </w:r>
+        <w:proofErr w:type="spellEnd"/>
+        <w:r>
+          <w:rPr>
+            <w:rStyle w:val="Hyperlink"/>
+            <w:rFonts w:cstheme="minorHAnsi"/>
+            <w:sz w:val="28"/>
+            <w:szCs w:val="28"/>
+          </w:rPr>
+          <w:t xml:space="preserve"> repo</w:t>
         </w:r>
       </w:hyperlink>
       <w:r>
@@ -3317,43 +3335,82 @@
           <w:sz w:val="28"/>
           <w:szCs w:val="28"/>
         </w:rPr>
-        <w:t xml:space="preserve">, which offers a nice UI to create data using the SynthText repo. I managed to generate more data, but it has a flaw in it that I didn't manage to fix – some of the text didn't </w:t>
-      </w:r>
-      <w:r>
-        <w:rPr>
-          <w:rFonts w:cstheme="minorHAnsi"/>
-          <w:sz w:val="28"/>
-          <w:szCs w:val="28"/>
-        </w:rPr>
-        <w:t xml:space="preserve">fully </w:t>
-      </w:r>
-      <w:r>
-        <w:rPr>
-          <w:rFonts w:cstheme="minorHAnsi"/>
-          <w:sz w:val="28"/>
-          <w:szCs w:val="28"/>
-        </w:rPr>
-        <w:t xml:space="preserve">appeared in the image. </w:t>
-      </w:r>
-    </w:p>
-    <w:p>
-      <w:pPr>
-        <w:bidi w:val="0"/>
-        <w:rPr>
-          <w:rFonts w:cstheme="minorHAnsi"/>
-          <w:sz w:val="28"/>
-          <w:szCs w:val="28"/>
-        </w:rPr>
-      </w:pPr>
-      <w:r>
-        <w:rPr>
-          <w:rFonts w:cstheme="minorHAnsi"/>
-          <w:sz w:val="28"/>
-          <w:szCs w:val="28"/>
-        </w:rPr>
-        <w:t xml:space="preserve">After failing with the SynthText repo, I tried to search for other libraries that offer the same (or at least similar) service. I found a python library named </w:t>
+        <w:t xml:space="preserve">, which offers a nice UI to create data using the </w:t>
+      </w:r>
+      <w:proofErr w:type="spellStart"/>
+      <w:r>
+        <w:rPr>
+          <w:rFonts w:cstheme="minorHAnsi"/>
+          <w:sz w:val="28"/>
+          <w:szCs w:val="28"/>
+        </w:rPr>
+        <w:t>SynthText</w:t>
+      </w:r>
+      <w:proofErr w:type="spellEnd"/>
+      <w:r>
+        <w:rPr>
+          <w:rFonts w:cstheme="minorHAnsi"/>
+          <w:sz w:val="28"/>
+          <w:szCs w:val="28"/>
+        </w:rPr>
+        <w:t xml:space="preserve"> repo. I managed to generate more data, but it has a flaw in it that I didn't manage to fix – some of the text didn't fully </w:t>
+      </w:r>
+      <w:proofErr w:type="gramStart"/>
+      <w:r>
+        <w:rPr>
+          <w:rFonts w:cstheme="minorHAnsi"/>
+          <w:sz w:val="28"/>
+          <w:szCs w:val="28"/>
+        </w:rPr>
+        <w:t>appeared</w:t>
+      </w:r>
+      <w:proofErr w:type="gramEnd"/>
+      <w:r>
+        <w:rPr>
+          <w:rFonts w:cstheme="minorHAnsi"/>
+          <w:sz w:val="28"/>
+          <w:szCs w:val="28"/>
+        </w:rPr>
+        <w:t xml:space="preserve"> in the image. </w:t>
+      </w:r>
+    </w:p>
+    <w:p>
+      <w:pPr>
+        <w:bidi w:val="0"/>
+        <w:rPr>
+          <w:rFonts w:cstheme="minorHAnsi"/>
+          <w:sz w:val="28"/>
+          <w:szCs w:val="28"/>
+        </w:rPr>
+      </w:pPr>
+      <w:r>
+        <w:rPr>
+          <w:rFonts w:cstheme="minorHAnsi"/>
+          <w:sz w:val="28"/>
+          <w:szCs w:val="28"/>
+        </w:rPr>
+        <w:t xml:space="preserve">After failing with the </w:t>
+      </w:r>
+      <w:proofErr w:type="spellStart"/>
+      <w:r>
+        <w:rPr>
+          <w:rFonts w:cstheme="minorHAnsi"/>
+          <w:sz w:val="28"/>
+          <w:szCs w:val="28"/>
+        </w:rPr>
+        <w:t>SynthText</w:t>
+      </w:r>
+      <w:proofErr w:type="spellEnd"/>
+      <w:r>
+        <w:rPr>
+          <w:rFonts w:cstheme="minorHAnsi"/>
+          <w:sz w:val="28"/>
+          <w:szCs w:val="28"/>
+        </w:rPr>
+        <w:t xml:space="preserve"> repo, I tried to search for other libraries that offer the same (or at least similar) service. I found a python library named </w:t>
       </w:r>
       <w:hyperlink r:id="rId17" w:history="1">
+        <w:proofErr w:type="spellStart"/>
         <w:r>
           <w:rPr>
             <w:rStyle w:val="Hyperlink"/>
@@ -3363,6 +3420,7 @@
           </w:rPr>
           <w:t>synthtiger</w:t>
         </w:r>
+        <w:proofErr w:type="spellEnd"/>
       </w:hyperlink>
       <w:r>
         <w:rPr>
@@ -3448,6 +3506,7 @@
         <w:t xml:space="preserve">in the same font. In order to use this assumption and improve my model, I used the </w:t>
       </w:r>
       <w:hyperlink r:id="rId18" w:anchor="L339" w:history="1">
+        <w:proofErr w:type="spellStart"/>
         <w:r>
           <w:rPr>
             <w:rStyle w:val="Hyperlink"/>
@@ -3457,6 +3516,7 @@
           </w:rPr>
           <w:t>SynthTextCharactersDatasetTest</w:t>
         </w:r>
+        <w:proofErr w:type="spellEnd"/>
       </w:hyperlink>
       <w:r>
         <w:rPr>
@@ -3619,7 +3679,25 @@
           <w:sz w:val="28"/>
           <w:szCs w:val="28"/>
         </w:rPr>
-        <w:t xml:space="preserve"> epochs on the ResNet 32 model. We can see that it is not very accurate, and it is also really slow (this run took around 30 minutes on a GPU, and it is only </w:t>
+        <w:t xml:space="preserve"> epochs on the </w:t>
+      </w:r>
+      <w:proofErr w:type="spellStart"/>
+      <w:r>
+        <w:rPr>
+          <w:rFonts w:cstheme="minorHAnsi"/>
+          <w:sz w:val="28"/>
+          <w:szCs w:val="28"/>
+        </w:rPr>
+        <w:t>ResNet</w:t>
+      </w:r>
+      <w:proofErr w:type="spellEnd"/>
+      <w:r>
+        <w:rPr>
+          <w:rFonts w:cstheme="minorHAnsi"/>
+          <w:sz w:val="28"/>
+          <w:szCs w:val="28"/>
+        </w:rPr>
+        <w:t xml:space="preserve"> 32 model. We can see that it is not very accurate, and it is also really slow (this run took around 30 minutes on a GPU, and it is only </w:t>
       </w:r>
       <w:r>
         <w:rPr>
@@ -3651,7 +3729,25 @@
           <w:sz w:val="28"/>
           <w:szCs w:val="28"/>
         </w:rPr>
-        <w:t>% accuracy. From now and on, the graphs will show the transfer learning model I chose and not the ResNet 32 model.</w:t>
+        <w:t xml:space="preserve">% accuracy. From now and on, the graphs will show the transfer learning model I chose and not the </w:t>
+      </w:r>
+      <w:proofErr w:type="spellStart"/>
+      <w:r>
+        <w:rPr>
+          <w:rFonts w:cstheme="minorHAnsi"/>
+          <w:sz w:val="28"/>
+          <w:szCs w:val="28"/>
+        </w:rPr>
+        <w:t>ResNet</w:t>
+      </w:r>
+      <w:proofErr w:type="spellEnd"/>
+      <w:r>
+        <w:rPr>
+          <w:rFonts w:cstheme="minorHAnsi"/>
+          <w:sz w:val="28"/>
+          <w:szCs w:val="28"/>
+        </w:rPr>
+        <w:t xml:space="preserve"> 32 model.</w:t>
       </w:r>
     </w:p>
     <w:p>
@@ -4420,7 +4516,25 @@
           <w:sz w:val="28"/>
           <w:szCs w:val="28"/>
         </w:rPr>
-        <w:t xml:space="preserve">This is a really good run. In this run I improved the model by adding some more convolution layers to it. This run reached 84.2% accuracy. We can still se some overfitting here, but it is handled by the early stopping, which saves the model which lowers the average loss on the validation </w:t>
+        <w:t xml:space="preserve">This is a really good run. In this run I improved the model by adding some more convolution layers to it. This run reached 84.2% accuracy. We can still </w:t>
+      </w:r>
+      <w:proofErr w:type="spellStart"/>
+      <w:r>
+        <w:rPr>
+          <w:rFonts w:cstheme="minorHAnsi"/>
+          <w:sz w:val="28"/>
+          <w:szCs w:val="28"/>
+        </w:rPr>
+        <w:t>se</w:t>
+      </w:r>
+      <w:proofErr w:type="spellEnd"/>
+      <w:r>
+        <w:rPr>
+          <w:rFonts w:cstheme="minorHAnsi"/>
+          <w:sz w:val="28"/>
+          <w:szCs w:val="28"/>
+        </w:rPr>
+        <w:t xml:space="preserve"> some overfitting here, but it is handled by the early stopping, which saves the model which lowers the average loss on the validation </w:t>
       </w:r>
       <w:r>
         <w:rPr>
@@ -4856,8 +4970,8 @@
           <w:rFonts w:cstheme="minorHAnsi"/>
           <w:b/>
           <w:bCs/>
-          <w:sz w:val="28"/>
-          <w:szCs w:val="28"/>
+          <w:sz w:val="36"/>
+          <w:szCs w:val="36"/>
         </w:rPr>
       </w:pPr>
       <w:r>
@@ -4865,8 +4979,8 @@
           <w:rFonts w:cstheme="minorHAnsi"/>
           <w:b/>
           <w:bCs/>
-          <w:sz w:val="28"/>
-          <w:szCs w:val="28"/>
+          <w:sz w:val="36"/>
+          <w:szCs w:val="36"/>
         </w:rPr>
         <w:lastRenderedPageBreak/>
         <w:t>How to run the code</w:t>
@@ -4897,25 +5011,7 @@
             <w:sz w:val="28"/>
             <w:szCs w:val="28"/>
           </w:rPr>
-          <w:t>font-classifie</w:t>
-        </w:r>
-        <w:r>
-          <w:rPr>
-            <w:rStyle w:val="Hyperlink"/>
-            <w:rFonts w:cstheme="minorHAnsi"/>
-            <w:sz w:val="28"/>
-            <w:szCs w:val="28"/>
-          </w:rPr>
-          <w:t>r</w:t>
-        </w:r>
-        <w:r>
-          <w:rPr>
-            <w:rStyle w:val="Hyperlink"/>
-            <w:rFonts w:cstheme="minorHAnsi"/>
-            <w:sz w:val="28"/>
-            <w:szCs w:val="28"/>
-          </w:rPr>
-          <w:t xml:space="preserve"> </w:t>
+          <w:t xml:space="preserve">font-classifier </w:t>
         </w:r>
         <w:r>
           <w:rPr>
@@ -4975,16 +5071,7 @@
             <w:sz w:val="28"/>
             <w:szCs w:val="28"/>
           </w:rPr>
-          <w:t>her</w:t>
-        </w:r>
-        <w:r>
-          <w:rPr>
-            <w:rStyle w:val="Hyperlink"/>
-            <w:rFonts w:cstheme="minorHAnsi"/>
-            <w:sz w:val="28"/>
-            <w:szCs w:val="28"/>
-          </w:rPr>
-          <w:t>e</w:t>
+          <w:t>here</w:t>
         </w:r>
       </w:hyperlink>
       <w:r>
@@ -5052,6 +5139,7 @@
           <w:szCs w:val="28"/>
         </w:rPr>
       </w:pPr>
+      <w:proofErr w:type="spellStart"/>
       <w:r>
         <w:rPr>
           <w:rFonts w:cstheme="minorHAnsi"/>
@@ -5060,6 +5148,7 @@
         </w:rPr>
         <w:t>numpy</w:t>
       </w:r>
+      <w:proofErr w:type="spellEnd"/>
     </w:p>
     <w:p>
       <w:pPr>
@@ -5121,13 +5210,23 @@
           <w:szCs w:val="28"/>
         </w:rPr>
       </w:pPr>
-      <w:r>
-        <w:rPr>
-          <w:rFonts w:cstheme="minorHAnsi"/>
-          <w:sz w:val="28"/>
-          <w:szCs w:val="28"/>
-        </w:rPr>
-        <w:t>pytorch (Pay attention to install the CUDA version. The code will also work without it, but won't finish in reasonable time)</w:t>
+      <w:proofErr w:type="spellStart"/>
+      <w:r>
+        <w:rPr>
+          <w:rFonts w:cstheme="minorHAnsi"/>
+          <w:sz w:val="28"/>
+          <w:szCs w:val="28"/>
+        </w:rPr>
+        <w:t>pytorch</w:t>
+      </w:r>
+      <w:proofErr w:type="spellEnd"/>
+      <w:r>
+        <w:rPr>
+          <w:rFonts w:cstheme="minorHAnsi"/>
+          <w:sz w:val="28"/>
+          <w:szCs w:val="28"/>
+        </w:rPr>
+        <w:t xml:space="preserve"> (Pay attention to install the CUDA version. The code will also work without it, but won't finish in reasonable time)</w:t>
       </w:r>
     </w:p>
     <w:p>
@@ -5283,16 +5382,9 @@
           <w:sz w:val="28"/>
           <w:szCs w:val="28"/>
         </w:rPr>
-        <w:t>outputs/</w:t>
-      </w:r>
-      <w:r>
-        <w:rPr>
-          <w:rFonts w:cstheme="minorHAnsi"/>
-          <w:sz w:val="28"/>
-          <w:szCs w:val="28"/>
-        </w:rPr>
-        <w:t>&lt;</w:t>
-      </w:r>
+        <w:t>outputs/&lt;</w:t>
+      </w:r>
+      <w:proofErr w:type="spellStart"/>
       <w:r>
         <w:rPr>
           <w:rFonts w:cstheme="minorHAnsi"/>
@@ -5301,29 +5393,32 @@
         </w:rPr>
         <w:t>model_name</w:t>
       </w:r>
-      <w:r>
-        <w:rPr>
-          <w:rFonts w:cstheme="minorHAnsi"/>
-          <w:sz w:val="28"/>
-          <w:szCs w:val="28"/>
-        </w:rPr>
-        <w:t>&gt;</w:t>
-      </w:r>
-      <w:r>
-        <w:rPr>
-          <w:rFonts w:cstheme="minorHAnsi"/>
-          <w:sz w:val="28"/>
-          <w:szCs w:val="28"/>
-        </w:rPr>
-        <w:t>.png – the accuracy and average loss graphs (as you saw in the results section)</w:t>
-      </w:r>
-      <w:r>
-        <w:rPr>
-          <w:rFonts w:cstheme="minorHAnsi"/>
-          <w:sz w:val="28"/>
-          <w:szCs w:val="28"/>
-        </w:rPr>
-        <w:t>.</w:t>
+      <w:proofErr w:type="spellEnd"/>
+      <w:r>
+        <w:rPr>
+          <w:rFonts w:cstheme="minorHAnsi"/>
+          <w:sz w:val="28"/>
+          <w:szCs w:val="28"/>
+        </w:rPr>
+        <w:t>&gt;.</w:t>
+      </w:r>
+      <w:proofErr w:type="spellStart"/>
+      <w:r>
+        <w:rPr>
+          <w:rFonts w:cstheme="minorHAnsi"/>
+          <w:sz w:val="28"/>
+          <w:szCs w:val="28"/>
+        </w:rPr>
+        <w:t>png</w:t>
+      </w:r>
+      <w:proofErr w:type="spellEnd"/>
+      <w:r>
+        <w:rPr>
+          <w:rFonts w:cstheme="minorHAnsi"/>
+          <w:sz w:val="28"/>
+          <w:szCs w:val="28"/>
+        </w:rPr>
+        <w:t xml:space="preserve"> – the accuracy and average loss graphs (as you saw in the results section).</w:t>
       </w:r>
     </w:p>
     <w:p>
@@ -5346,16 +5441,9 @@
           <w:sz w:val="28"/>
           <w:szCs w:val="28"/>
         </w:rPr>
-        <w:t>outputs/</w:t>
-      </w:r>
-      <w:r>
-        <w:rPr>
-          <w:rFonts w:cstheme="minorHAnsi"/>
-          <w:sz w:val="28"/>
-          <w:szCs w:val="28"/>
-        </w:rPr>
-        <w:t>&lt;</w:t>
-      </w:r>
+        <w:t>outputs/&lt;</w:t>
+      </w:r>
+      <w:proofErr w:type="spellStart"/>
       <w:r>
         <w:rPr>
           <w:rFonts w:cstheme="minorHAnsi"/>
@@ -5364,45 +5452,14 @@
         </w:rPr>
         <w:t>model_name</w:t>
       </w:r>
-      <w:r>
-        <w:rPr>
-          <w:rFonts w:cstheme="minorHAnsi"/>
-          <w:sz w:val="28"/>
-          <w:szCs w:val="28"/>
-        </w:rPr>
-        <w:t>&gt;_permutation</w:t>
-      </w:r>
-      <w:r>
-        <w:rPr>
-          <w:rFonts w:cstheme="minorHAnsi"/>
-          <w:sz w:val="28"/>
-          <w:szCs w:val="28"/>
-        </w:rPr>
-        <w:t>.</w:t>
-      </w:r>
-      <w:r>
-        <w:rPr>
-          <w:rFonts w:cstheme="minorHAnsi"/>
-          <w:sz w:val="28"/>
-          <w:szCs w:val="28"/>
-        </w:rPr>
-        <w:t>txt</w:t>
-      </w:r>
-      <w:r>
-        <w:rPr>
-          <w:rFonts w:cstheme="minorHAnsi"/>
-          <w:sz w:val="28"/>
-          <w:szCs w:val="28"/>
-        </w:rPr>
-        <w:t xml:space="preserve"> – the </w:t>
-      </w:r>
-      <w:r>
-        <w:rPr>
-          <w:rFonts w:cstheme="minorHAnsi"/>
-          <w:sz w:val="28"/>
-          <w:szCs w:val="28"/>
-        </w:rPr>
-        <w:t>permutation that was applied on the characters before the training.</w:t>
+      <w:proofErr w:type="spellEnd"/>
+      <w:r>
+        <w:rPr>
+          <w:rFonts w:cstheme="minorHAnsi"/>
+          <w:sz w:val="28"/>
+          <w:szCs w:val="28"/>
+        </w:rPr>
+        <w:t>&gt;_permutation.txt – the permutation that was applied on the characters before the training.</w:t>
       </w:r>
     </w:p>
     <w:p>
@@ -5472,7 +5529,45 @@
           <w:sz w:val="28"/>
           <w:szCs w:val="28"/>
         </w:rPr>
-        <w:t>models/&lt;model_name&gt;.pth – the saved model weights</w:t>
+        <w:t>models/&lt;</w:t>
+      </w:r>
+      <w:proofErr w:type="spellStart"/>
+      <w:r>
+        <w:rPr>
+          <w:rFonts w:cstheme="minorHAnsi"/>
+          <w:sz w:val="28"/>
+          <w:szCs w:val="28"/>
+        </w:rPr>
+        <w:t>model_name</w:t>
+      </w:r>
+      <w:proofErr w:type="spellEnd"/>
+      <w:proofErr w:type="gramStart"/>
+      <w:r>
+        <w:rPr>
+          <w:rFonts w:cstheme="minorHAnsi"/>
+          <w:sz w:val="28"/>
+          <w:szCs w:val="28"/>
+        </w:rPr>
+        <w:t>&gt;.</w:t>
+      </w:r>
+      <w:proofErr w:type="spellStart"/>
+      <w:r>
+        <w:rPr>
+          <w:rFonts w:cstheme="minorHAnsi"/>
+          <w:sz w:val="28"/>
+          <w:szCs w:val="28"/>
+        </w:rPr>
+        <w:t>pth</w:t>
+      </w:r>
+      <w:proofErr w:type="spellEnd"/>
+      <w:proofErr w:type="gramEnd"/>
+      <w:r>
+        <w:rPr>
+          <w:rFonts w:cstheme="minorHAnsi"/>
+          <w:sz w:val="28"/>
+          <w:szCs w:val="28"/>
+        </w:rPr>
+        <w:t xml:space="preserve"> – the saved model weights</w:t>
       </w:r>
       <w:r>
         <w:rPr>
@@ -5522,15 +5617,7 @@
           <w:sz w:val="28"/>
           <w:szCs w:val="28"/>
         </w:rPr>
-        <w:t xml:space="preserve">' file to train multiple models with different hyper parameters. This script runs the </w:t>
-      </w:r>
-      <w:r>
-        <w:rPr>
-          <w:rFonts w:cstheme="minorHAnsi"/>
-          <w:sz w:val="28"/>
-          <w:szCs w:val="28"/>
-        </w:rPr>
-        <w:t>'</w:t>
+        <w:t>' file to train multiple models with different hyper parameters. This script runs the '</w:t>
       </w:r>
       <w:hyperlink r:id="rId30" w:history="1">
         <w:r>
@@ -5549,15 +5636,7 @@
           <w:sz w:val="28"/>
           <w:szCs w:val="28"/>
         </w:rPr>
-        <w:t>' file</w:t>
-      </w:r>
-      <w:r>
-        <w:rPr>
-          <w:rFonts w:cstheme="minorHAnsi"/>
-          <w:sz w:val="28"/>
-          <w:szCs w:val="28"/>
-        </w:rPr>
-        <w:t xml:space="preserve"> with all the combinations of the parameters that were given. You can change the output directory and the parameters options in the main function.</w:t>
+        <w:t>' file with all the combinations of the parameters that were given. You can change the output directory and the parameters options in the main function.</w:t>
       </w:r>
     </w:p>
     <w:p>
@@ -5583,14 +5662,26 @@
         <w:lastRenderedPageBreak/>
         <w:t>To view your model's accuracy with the word assumption, you can run the '</w:t>
       </w:r>
-      <w:r>
-        <w:rPr>
-          <w:rFonts w:cstheme="minorHAnsi"/>
-          <w:sz w:val="28"/>
-          <w:szCs w:val="28"/>
-        </w:rPr>
-        <w:t>model_testing_nb.ipynb</w:t>
-      </w:r>
+      <w:proofErr w:type="spellStart"/>
+      <w:r>
+        <w:rPr>
+          <w:rFonts w:cstheme="minorHAnsi"/>
+          <w:sz w:val="28"/>
+          <w:szCs w:val="28"/>
+        </w:rPr>
+        <w:t>model_testing_</w:t>
+      </w:r>
+      <w:proofErr w:type="gramStart"/>
+      <w:r>
+        <w:rPr>
+          <w:rFonts w:cstheme="minorHAnsi"/>
+          <w:sz w:val="28"/>
+          <w:szCs w:val="28"/>
+        </w:rPr>
+        <w:t>nb.ipynb</w:t>
+      </w:r>
+      <w:proofErr w:type="spellEnd"/>
+      <w:proofErr w:type="gramEnd"/>
       <w:r>
         <w:rPr>
           <w:rFonts w:cstheme="minorHAnsi"/>
@@ -5607,6 +5698,7 @@
         </w:rPr>
         <w:t>. Pay attention to change the '</w:t>
       </w:r>
+      <w:proofErr w:type="spellStart"/>
       <w:r>
         <w:rPr>
           <w:rFonts w:cstheme="minorHAnsi"/>
@@ -5615,6 +5707,7 @@
         </w:rPr>
         <w:t>model_name</w:t>
       </w:r>
+      <w:proofErr w:type="spellEnd"/>
       <w:r>
         <w:rPr>
           <w:rFonts w:cstheme="minorHAnsi"/>
@@ -5647,6 +5740,7 @@
         </w:rPr>
         <w:t xml:space="preserve"> and the model type if you used a model which is not the '</w:t>
       </w:r>
+      <w:proofErr w:type="spellStart"/>
       <w:r>
         <w:rPr>
           <w:rFonts w:cstheme="minorHAnsi"/>
@@ -5655,6 +5749,7 @@
         </w:rPr>
         <w:t>FontClassifierModel</w:t>
       </w:r>
+      <w:proofErr w:type="spellEnd"/>
       <w:r>
         <w:rPr>
           <w:rFonts w:cstheme="minorHAnsi"/>
@@ -6197,6 +6292,7 @@
         </w:rPr>
         <w:t>'. Pay attention to change the value of the '</w:t>
       </w:r>
+      <w:proofErr w:type="spellStart"/>
       <w:r>
         <w:rPr>
           <w:rFonts w:cstheme="minorHAnsi"/>
@@ -6205,6 +6301,7 @@
         </w:rPr>
         <w:t>model_name</w:t>
       </w:r>
+      <w:proofErr w:type="spellEnd"/>
       <w:r>
         <w:rPr>
           <w:rFonts w:cstheme="minorHAnsi"/>
@@ -6235,7 +6332,25 @@
           <w:sz w:val="28"/>
           <w:szCs w:val="28"/>
         </w:rPr>
-        <w:t>and the model type if you used a model which is not the 'FontClassifierModel'</w:t>
+        <w:t>and the model type if you used a model which is not the '</w:t>
+      </w:r>
+      <w:proofErr w:type="spellStart"/>
+      <w:r>
+        <w:rPr>
+          <w:rFonts w:cstheme="minorHAnsi"/>
+          <w:sz w:val="28"/>
+          <w:szCs w:val="28"/>
+        </w:rPr>
+        <w:t>FontClassifierModel</w:t>
+      </w:r>
+      <w:proofErr w:type="spellEnd"/>
+      <w:r>
+        <w:rPr>
+          <w:rFonts w:cstheme="minorHAnsi"/>
+          <w:sz w:val="28"/>
+          <w:szCs w:val="28"/>
+        </w:rPr>
+        <w:t>'</w:t>
       </w:r>
       <w:r>
         <w:rPr>
@@ -6261,7 +6376,45 @@
           <w:sz w:val="28"/>
           <w:szCs w:val="28"/>
         </w:rPr>
-        <w:t>Pay attention that in all the scripts that uses your model, the weights file named '&lt;model_name&gt;.pth' must sit in the 'models' directory.</w:t>
+        <w:t>Pay attention that in all the scripts that uses your model, the weights file named '&lt;</w:t>
+      </w:r>
+      <w:proofErr w:type="spellStart"/>
+      <w:r>
+        <w:rPr>
+          <w:rFonts w:cstheme="minorHAnsi"/>
+          <w:sz w:val="28"/>
+          <w:szCs w:val="28"/>
+        </w:rPr>
+        <w:t>model_name</w:t>
+      </w:r>
+      <w:proofErr w:type="spellEnd"/>
+      <w:proofErr w:type="gramStart"/>
+      <w:r>
+        <w:rPr>
+          <w:rFonts w:cstheme="minorHAnsi"/>
+          <w:sz w:val="28"/>
+          <w:szCs w:val="28"/>
+        </w:rPr>
+        <w:t>&gt;.</w:t>
+      </w:r>
+      <w:proofErr w:type="spellStart"/>
+      <w:r>
+        <w:rPr>
+          <w:rFonts w:cstheme="minorHAnsi"/>
+          <w:sz w:val="28"/>
+          <w:szCs w:val="28"/>
+        </w:rPr>
+        <w:t>pth</w:t>
+      </w:r>
+      <w:proofErr w:type="spellEnd"/>
+      <w:proofErr w:type="gramEnd"/>
+      <w:r>
+        <w:rPr>
+          <w:rFonts w:cstheme="minorHAnsi"/>
+          <w:sz w:val="28"/>
+          <w:szCs w:val="28"/>
+        </w:rPr>
+        <w:t>' must sit in the 'models' directory.</w:t>
       </w:r>
     </w:p>
     <w:p>
@@ -6283,55 +6436,30 @@
           <w:sz w:val="36"/>
           <w:szCs w:val="36"/>
         </w:rPr>
-        <w:t>Reflection</w:t>
-      </w:r>
-    </w:p>
-    <w:p>
-      <w:pPr>
-        <w:bidi w:val="0"/>
-        <w:rPr>
-          <w:rFonts w:cstheme="minorHAnsi"/>
-          <w:sz w:val="28"/>
-          <w:szCs w:val="28"/>
-        </w:rPr>
-      </w:pPr>
-      <w:r>
-        <w:rPr>
-          <w:rFonts w:cstheme="minorHAnsi"/>
-          <w:sz w:val="28"/>
-          <w:szCs w:val="28"/>
-        </w:rPr>
-        <w:t>I really enjoyed coding this project and researching and learning about different concepts related to deep learning and computer vision.</w:t>
-      </w:r>
-    </w:p>
-    <w:p>
-      <w:pPr>
-        <w:bidi w:val="0"/>
-        <w:rPr>
-          <w:rFonts w:cstheme="minorHAnsi"/>
-          <w:sz w:val="28"/>
-          <w:szCs w:val="28"/>
-        </w:rPr>
-      </w:pPr>
-      <w:r>
-        <w:rPr>
-          <w:rFonts w:cstheme="minorHAnsi"/>
-          <w:sz w:val="28"/>
-          <w:szCs w:val="28"/>
-        </w:rPr>
-        <w:t>It was very fun to do a project at this scale, and try to face my problems during this project from different perspectives.</w:t>
-      </w:r>
-    </w:p>
-    <w:p>
-      <w:pPr>
-        <w:bidi w:val="0"/>
-        <w:rPr>
-          <w:rFonts w:cstheme="minorHAnsi"/>
-          <w:sz w:val="28"/>
-          <w:szCs w:val="28"/>
-        </w:rPr>
-      </w:pPr>
-      <w:r>
+        <w:t>View my model's performance</w:t>
+      </w:r>
+    </w:p>
+    <w:p>
+      <w:pPr>
+        <w:bidi w:val="0"/>
+        <w:rPr>
+          <w:rFonts w:cstheme="minorHAnsi"/>
+          <w:sz w:val="28"/>
+          <w:szCs w:val="28"/>
+        </w:rPr>
+      </w:pPr>
+      <w:r>
+        <w:rPr>
+          <w:rFonts w:cstheme="minorHAnsi"/>
+          <w:sz w:val="28"/>
+          <w:szCs w:val="28"/>
+        </w:rPr>
+        <w:t>You can view my model's performance on the given test set in the 'report/test_labels.csv' file. This file is in the required format.</w:t>
+      </w:r>
+    </w:p>
+    <w:p>
+      <w:pPr>
+        <w:bidi w:val="0"/>
         <w:rPr>
           <w:rFonts w:cstheme="minorHAnsi"/>
           <w:b/>
@@ -6339,6 +6467,72 @@
           <w:sz w:val="36"/>
           <w:szCs w:val="36"/>
         </w:rPr>
+      </w:pPr>
+      <w:r>
+        <w:rPr>
+          <w:rFonts w:cstheme="minorHAnsi"/>
+          <w:b/>
+          <w:bCs/>
+          <w:sz w:val="36"/>
+          <w:szCs w:val="36"/>
+        </w:rPr>
+        <w:t>Reflection</w:t>
+      </w:r>
+    </w:p>
+    <w:p>
+      <w:pPr>
+        <w:bidi w:val="0"/>
+        <w:rPr>
+          <w:rFonts w:cstheme="minorHAnsi"/>
+          <w:sz w:val="28"/>
+          <w:szCs w:val="28"/>
+        </w:rPr>
+      </w:pPr>
+      <w:r>
+        <w:rPr>
+          <w:rFonts w:cstheme="minorHAnsi"/>
+          <w:sz w:val="28"/>
+          <w:szCs w:val="28"/>
+        </w:rPr>
+        <w:t>I really enjoyed coding this project and researching and learning about different concepts related to deep learning and computer vision.</w:t>
+      </w:r>
+    </w:p>
+    <w:p>
+      <w:pPr>
+        <w:bidi w:val="0"/>
+        <w:rPr>
+          <w:rFonts w:cstheme="minorHAnsi"/>
+          <w:sz w:val="28"/>
+          <w:szCs w:val="28"/>
+        </w:rPr>
+      </w:pPr>
+      <w:r>
+        <w:rPr>
+          <w:rFonts w:cstheme="minorHAnsi"/>
+          <w:sz w:val="28"/>
+          <w:szCs w:val="28"/>
+        </w:rPr>
+        <w:t>It was very fun to do a project at this scale, and try to face my problems during this project from different perspectives.</w:t>
+      </w:r>
+    </w:p>
+    <w:p>
+      <w:pPr>
+        <w:bidi w:val="0"/>
+        <w:rPr>
+          <w:rFonts w:cstheme="minorHAnsi"/>
+          <w:sz w:val="28"/>
+          <w:szCs w:val="28"/>
+        </w:rPr>
+      </w:pPr>
+      <w:r>
+        <w:rPr>
+          <w:rFonts w:cstheme="minorHAnsi"/>
+          <w:b/>
+          <w:bCs/>
+          <w:sz w:val="36"/>
+          <w:szCs w:val="36"/>
+        </w:rPr>
+        <w:lastRenderedPageBreak/>
         <w:t>Appendices</w:t>
       </w:r>
     </w:p>
@@ -6501,6 +6695,7 @@
         <w:rPr>
           <w:noProof/>
         </w:rPr>
+        <w:lastRenderedPageBreak/>
         <w:drawing>
           <wp:anchor distT="0" distB="0" distL="114300" distR="114300" simplePos="0" relativeHeight="251667456" behindDoc="0" locked="0" layoutInCell="1" allowOverlap="1">
             <wp:simplePos x="0" y="0"/>
@@ -6562,7 +6757,7 @@
     <w:p>
       <w:pPr>
         <w:rPr>
-          <w:rFonts w:cstheme="minorHAnsi" w:hint="cs"/>
+          <w:rFonts w:cstheme="minorHAnsi"/>
           <w:sz w:val="28"/>
           <w:szCs w:val="28"/>
           <w:rtl/>
@@ -6608,6 +6803,7 @@
       <w:r>
         <w:rPr>
           <w:rFonts w:cstheme="minorHAnsi"/>
+          <w:noProof/>
           <w:sz w:val="28"/>
           <w:szCs w:val="28"/>
         </w:rPr>
@@ -7549,11 +7745,12 @@
   <w:style w:type="paragraph" w:default="1" w:styleId="a">
     <w:name w:val="Normal"/>
     <w:qFormat/>
-    <w:rsid w:val="00EC4A1C"/>
+    <w:rsid w:val="0036482A"/>
   </w:style>
   <w:style w:type="character" w:default="1" w:styleId="a0">
     <w:name w:val="Default Paragraph Font"/>
     <w:uiPriority w:val="1"/>
+    <w:semiHidden/>
     <w:unhideWhenUsed/>
   </w:style>
   <w:style w:type="table" w:default="1" w:styleId="a1">

</xml_diff>